<commit_message>
fixes in decision tree
</commit_message>
<xml_diff>
--- a/Assignment_1/results.docx
+++ b/Assignment_1/results.docx
@@ -708,27 +708,7 @@
           <w:sz w:val="24"/>
           <w:szCs w:val="24"/>
         </w:rPr>
-        <w:t xml:space="preserve">Malignant Class (Cancerous </w:t>
-      </w:r>
-      <w:r>
-        <w:rPr>
-          <w:rFonts w:ascii="Times New Roman" w:hAnsi="Times New Roman" w:cs="Times New Roman"/>
-          <w:b/>
-          <w:bCs/>
-          <w:sz w:val="24"/>
-          <w:szCs w:val="24"/>
-        </w:rPr>
-        <w:t>Tumour</w:t>
-      </w:r>
-      <w:r>
-        <w:rPr>
-          <w:rFonts w:ascii="Times New Roman" w:hAnsi="Times New Roman" w:cs="Times New Roman"/>
-          <w:b/>
-          <w:bCs/>
-          <w:sz w:val="24"/>
-          <w:szCs w:val="24"/>
-        </w:rPr>
-        <w:t>)</w:t>
+        <w:t>Malignant Class (Cancerous Tumour)</w:t>
       </w:r>
     </w:p>
     <w:p>
@@ -844,27 +824,7 @@
           <w:sz w:val="24"/>
           <w:szCs w:val="24"/>
         </w:rPr>
-        <w:t xml:space="preserve">Benign Class (Non-Cancerous </w:t>
-      </w:r>
-      <w:r>
-        <w:rPr>
-          <w:rFonts w:ascii="Times New Roman" w:hAnsi="Times New Roman" w:cs="Times New Roman"/>
-          <w:b/>
-          <w:bCs/>
-          <w:sz w:val="24"/>
-          <w:szCs w:val="24"/>
-        </w:rPr>
-        <w:t>Tumour</w:t>
-      </w:r>
-      <w:r>
-        <w:rPr>
-          <w:rFonts w:ascii="Times New Roman" w:hAnsi="Times New Roman" w:cs="Times New Roman"/>
-          <w:b/>
-          <w:bCs/>
-          <w:sz w:val="24"/>
-          <w:szCs w:val="24"/>
-        </w:rPr>
-        <w:t>)</w:t>
+        <w:t>Benign Class (Non-Cancerous Tumour)</w:t>
       </w:r>
     </w:p>
     <w:p>
@@ -1225,6 +1185,7 @@
       <w:r>
         <w:rPr>
           <w:rFonts w:ascii="Times New Roman" w:hAnsi="Times New Roman" w:cs="Times New Roman"/>
+          <w:noProof/>
           <w:sz w:val="24"/>
           <w:szCs w:val="24"/>
         </w:rPr>
@@ -1419,6 +1380,7 @@
       <w:r>
         <w:rPr>
           <w:rFonts w:ascii="Times New Roman" w:hAnsi="Times New Roman" w:cs="Times New Roman"/>
+          <w:noProof/>
           <w:sz w:val="24"/>
           <w:szCs w:val="24"/>
         </w:rPr>
@@ -1891,6 +1853,53 @@
     </w:p>
     <w:p>
       <w:pPr>
+        <w:rPr>
+          <w:rFonts w:ascii="Times New Roman" w:hAnsi="Times New Roman" w:cs="Times New Roman"/>
+          <w:sz w:val="32"/>
+          <w:szCs w:val="32"/>
+          <w:lang w:val="en-US"/>
+        </w:rPr>
+      </w:pPr>
+    </w:p>
+    <w:p>
+      <w:pPr>
+        <w:rPr>
+          <w:rFonts w:ascii="Times New Roman" w:hAnsi="Times New Roman" w:cs="Times New Roman"/>
+          <w:sz w:val="32"/>
+          <w:szCs w:val="32"/>
+          <w:lang w:val="en-US"/>
+        </w:rPr>
+      </w:pPr>
+    </w:p>
+    <w:p>
+      <w:pPr>
+        <w:pStyle w:val="ListParagraph"/>
+        <w:numPr>
+          <w:ilvl w:val="0"/>
+          <w:numId w:val="3"/>
+        </w:numPr>
+        <w:rPr>
+          <w:rFonts w:ascii="Times New Roman" w:hAnsi="Times New Roman" w:cs="Times New Roman"/>
+          <w:sz w:val="32"/>
+          <w:szCs w:val="32"/>
+          <w:lang w:val="en-US"/>
+        </w:rPr>
+      </w:pPr>
+      <w:r>
+        <w:rPr>
+          <w:rFonts w:ascii="Times New Roman" w:hAnsi="Times New Roman" w:cs="Times New Roman"/>
+          <w:sz w:val="32"/>
+          <w:szCs w:val="32"/>
+          <w:lang w:val="en-US"/>
+        </w:rPr>
+        <w:lastRenderedPageBreak/>
+        <w:t>Decision Tree</w:t>
+      </w:r>
+    </w:p>
+    <w:p>
+      <w:pPr>
+        <w:pStyle w:val="ListParagraph"/>
+        <w:ind w:left="360"/>
         <w:rPr>
           <w:rFonts w:ascii="Times New Roman" w:hAnsi="Times New Roman" w:cs="Times New Roman"/>
           <w:sz w:val="32"/>
@@ -3878,6 +3887,7 @@
   <w:style w:type="character" w:default="1" w:styleId="DefaultParagraphFont">
     <w:name w:val="Default Paragraph Font"/>
     <w:uiPriority w:val="1"/>
+    <w:semiHidden/>
     <w:unhideWhenUsed/>
   </w:style>
   <w:style w:type="table" w:default="1" w:styleId="TableNormal">

</xml_diff>